<commit_message>
#34 - core rework
</commit_message>
<xml_diff>
--- a/docs/lisp-ex-nihilo.docx
+++ b/docs/lisp-ex-nihilo.docx
@@ -22,76 +22,89 @@
           <w:sz w:val="40"/>
           <w:szCs w:val="40"/>
         </w:rPr>
-        <w:t>The Ascent of a LISP</w:t>
-      </w:r>
-    </w:p>
-    <w:p>
-      <w:pPr>
-        <w:pStyle w:val="Normal"/>
-        <w:bidi w:val="0"/>
-        <w:jc w:val="left"/>
-        <w:rPr>
-          <w:rFonts w:ascii="Palatino" w:hAnsi="Palatino"/>
-          <w:i/>
-          <w:i/>
-          <w:iCs/>
+        <w:t xml:space="preserve">LISP </w:t>
+      </w:r>
+      <w:r>
+        <w:rPr>
+          <w:rFonts w:eastAsia="Songti SC" w:cs="Arial Unicode MS"/>
+          <w:i/>
+          <w:iCs/>
+          <w:color w:val="auto"/>
+          <w:kern w:val="2"/>
           <w:sz w:val="40"/>
           <w:szCs w:val="40"/>
-        </w:rPr>
-      </w:pPr>
-      <w:r>
-        <w:rPr>
-          <w:rFonts w:ascii="Palatino" w:hAnsi="Palatino"/>
+          <w:lang w:val="en-US" w:eastAsia="zh-CN" w:bidi="hi-IN"/>
+        </w:rPr>
+        <w:t>Ex Nihilo</w:t>
+      </w:r>
+    </w:p>
+    <w:p>
+      <w:pPr>
+        <w:pStyle w:val="Normal"/>
+        <w:bidi w:val="0"/>
+        <w:jc w:val="left"/>
+        <w:rPr>
+          <w:rFonts w:ascii="Palatino" w:hAnsi="Palatino"/>
+          <w:i/>
           <w:i/>
           <w:iCs/>
           <w:sz w:val="40"/>
           <w:szCs w:val="40"/>
         </w:rPr>
-      </w:r>
-    </w:p>
-    <w:p>
-      <w:pPr>
-        <w:pStyle w:val="Normal"/>
-        <w:bidi w:val="0"/>
-        <w:jc w:val="left"/>
-        <w:rPr>
-          <w:sz w:val="36"/>
-          <w:szCs w:val="36"/>
-        </w:rPr>
-      </w:pPr>
-      <w:r>
-        <w:rPr>
-          <w:rFonts w:ascii="Palatino" w:hAnsi="Palatino"/>
-          <w:i/>
-          <w:iCs/>
-          <w:sz w:val="36"/>
-          <w:szCs w:val="36"/>
-        </w:rPr>
-        <w:t>Introduction</w:t>
-      </w:r>
-    </w:p>
-    <w:p>
-      <w:pPr>
-        <w:pStyle w:val="Normal"/>
-        <w:bidi w:val="0"/>
-        <w:jc w:val="left"/>
-        <w:rPr>
-          <w:rFonts w:ascii="Palatino" w:hAnsi="Palatino"/>
-          <w:i/>
+      </w:pPr>
+      <w:r>
+        <w:rPr>
+          <w:rFonts w:ascii="Palatino" w:hAnsi="Palatino"/>
           <w:i/>
           <w:iCs/>
           <w:sz w:val="40"/>
           <w:szCs w:val="40"/>
         </w:rPr>
-      </w:pPr>
-      <w:r>
-        <w:rPr>
-          <w:rFonts w:ascii="Palatino" w:hAnsi="Palatino"/>
+      </w:r>
+    </w:p>
+    <w:p>
+      <w:pPr>
+        <w:pStyle w:val="Normal"/>
+        <w:bidi w:val="0"/>
+        <w:jc w:val="left"/>
+        <w:rPr>
+          <w:sz w:val="36"/>
+          <w:szCs w:val="36"/>
+        </w:rPr>
+      </w:pPr>
+      <w:r>
+        <w:rPr>
+          <w:rFonts w:ascii="Palatino" w:hAnsi="Palatino"/>
+          <w:i/>
+          <w:iCs/>
+          <w:sz w:val="36"/>
+          <w:szCs w:val="36"/>
+        </w:rPr>
+        <w:t>Introduction</w:t>
+      </w:r>
+    </w:p>
+    <w:p>
+      <w:pPr>
+        <w:pStyle w:val="Normal"/>
+        <w:bidi w:val="0"/>
+        <w:jc w:val="left"/>
+        <w:rPr>
+          <w:rFonts w:ascii="Palatino" w:hAnsi="Palatino"/>
+          <w:i/>
           <w:i/>
           <w:iCs/>
           <w:sz w:val="40"/>
           <w:szCs w:val="40"/>
         </w:rPr>
+      </w:pPr>
+      <w:r>
+        <w:rPr>
+          <w:rFonts w:ascii="Palatino" w:hAnsi="Palatino"/>
+          <w:i/>
+          <w:iCs/>
+          <w:sz w:val="40"/>
+          <w:szCs w:val="40"/>
+        </w:rPr>
       </w:r>
     </w:p>
     <w:p>
@@ -116,23 +129,86 @@
       </w:r>
       <w:r>
         <w:rPr>
-          <w:rFonts w:ascii="Palatino" w:hAnsi="Palatino"/>
-          <w:i/>
-          <w:iCs/>
-          <w:sz w:val="24"/>
-          <w:szCs w:val="24"/>
-        </w:rPr>
-        <w:t>The Ascent of a LISP</w:t>
-      </w:r>
-      <w:r>
-        <w:rPr>
-          <w:rFonts w:ascii="Palatino" w:hAnsi="Palatino"/>
-          <w:i w:val="false"/>
-          <w:iCs w:val="false"/>
-          <w:sz w:val="24"/>
-          <w:szCs w:val="24"/>
-        </w:rPr>
-        <w:t xml:space="preserve"> describes a construction of a programming system from basic primitives.</w:t>
+          <w:rFonts w:eastAsia="Songti SC" w:cs="Arial Unicode MS" w:ascii="Palatino" w:hAnsi="Palatino"/>
+          <w:b/>
+          <w:bCs/>
+          <w:i/>
+          <w:iCs/>
+          <w:color w:val="auto"/>
+          <w:kern w:val="2"/>
+          <w:sz w:val="24"/>
+          <w:szCs w:val="24"/>
+          <w:lang w:val="en-US" w:eastAsia="zh-CN" w:bidi="hi-IN"/>
+        </w:rPr>
+        <w:t xml:space="preserve">LISP </w:t>
+      </w:r>
+      <w:r>
+        <w:rPr>
+          <w:rFonts w:eastAsia="Songti SC" w:cs="Arial Unicode MS" w:ascii="Palatino" w:hAnsi="Palatino"/>
+          <w:b/>
+          <w:bCs/>
+          <w:i/>
+          <w:iCs/>
+          <w:color w:val="auto"/>
+          <w:kern w:val="2"/>
+          <w:sz w:val="24"/>
+          <w:szCs w:val="24"/>
+          <w:lang w:val="en-US" w:eastAsia="zh-CN" w:bidi="hi-IN"/>
+        </w:rPr>
+        <w:t>Ex Nihilo</w:t>
+      </w:r>
+      <w:r>
+        <w:rPr>
+          <w:rFonts w:ascii="Palatino" w:hAnsi="Palatino"/>
+          <w:i w:val="false"/>
+          <w:iCs w:val="false"/>
+          <w:sz w:val="24"/>
+          <w:szCs w:val="24"/>
+        </w:rPr>
+        <w:t xml:space="preserve"> describes </w:t>
+      </w:r>
+      <w:r>
+        <w:rPr>
+          <w:rFonts w:ascii="Palatino" w:hAnsi="Palatino"/>
+          <w:i w:val="false"/>
+          <w:iCs w:val="false"/>
+          <w:sz w:val="24"/>
+          <w:szCs w:val="24"/>
+        </w:rPr>
+        <w:t>the</w:t>
+      </w:r>
+      <w:r>
+        <w:rPr>
+          <w:rFonts w:ascii="Palatino" w:hAnsi="Palatino"/>
+          <w:i w:val="false"/>
+          <w:iCs w:val="false"/>
+          <w:sz w:val="24"/>
+          <w:szCs w:val="24"/>
+        </w:rPr>
+        <w:t xml:space="preserve"> construction of a programming system from </w:t>
+      </w:r>
+      <w:r>
+        <w:rPr>
+          <w:rFonts w:eastAsia="Songti SC" w:cs="Arial Unicode MS" w:ascii="Palatino" w:hAnsi="Palatino"/>
+          <w:i w:val="false"/>
+          <w:iCs w:val="false"/>
+          <w:color w:val="auto"/>
+          <w:kern w:val="2"/>
+          <w:sz w:val="24"/>
+          <w:szCs w:val="24"/>
+          <w:lang w:val="en-US" w:eastAsia="zh-CN" w:bidi="hi-IN"/>
+        </w:rPr>
+        <w:t>minimal</w:t>
+      </w:r>
+      <w:r>
+        <w:rPr>
+          <w:rFonts w:ascii="Palatino" w:hAnsi="Palatino"/>
+          <w:i w:val="false"/>
+          <w:iCs w:val="false"/>
+          <w:sz w:val="24"/>
+          <w:szCs w:val="24"/>
+        </w:rPr>
+        <w:t xml:space="preserve"> primitives.</w:t>
       </w:r>
     </w:p>
     <w:p>
@@ -300,7 +376,27 @@
           <w:sz w:val="24"/>
           <w:szCs w:val="24"/>
         </w:rPr>
-        <w:t>Much of LISP is written in LISP itself, but there remains a hard primitive layer that abstracts the machine into something a LISP can be built upon. Such layers are present in all programming systems, compilers in general are built on top of other languages (most usefully, themselves.) There was a time when people like Don Knuth wrote ALGOL-58 compilers from assembly code (though he wrote flavored assemblers for the task), but today we have high performance programming language implementations of nearly every language ever in use.</w:t>
+        <w:t xml:space="preserve">Much of LISP is written in LISP itself, but there remains a hard primitive layer that abstracts the machine into something a LISP can be built upon. Such layers are present in all programming systems, compilers in general are built on top of other languages (most usefully, themselves.) There was a time when people like Don Knuth wrote ALGOL-58 compilers from assembly code (though he wrote flavored assemblers for the task), but today we have high performance programming language implementations </w:t>
+      </w:r>
+      <w:r>
+        <w:rPr>
+          <w:rFonts w:ascii="Palatino" w:hAnsi="Palatino"/>
+          <w:i w:val="false"/>
+          <w:iCs w:val="false"/>
+          <w:sz w:val="24"/>
+          <w:szCs w:val="24"/>
+        </w:rPr>
+        <w:t xml:space="preserve">for </w:t>
+      </w:r>
+      <w:r>
+        <w:rPr>
+          <w:rFonts w:ascii="Palatino" w:hAnsi="Palatino"/>
+          <w:i w:val="false"/>
+          <w:iCs w:val="false"/>
+          <w:sz w:val="24"/>
+          <w:szCs w:val="24"/>
+        </w:rPr>
+        <w:t>nearly every language ever in use.</w:t>
       </w:r>
     </w:p>
     <w:p>
@@ -402,7 +498,30 @@
           <w:sz w:val="24"/>
           <w:szCs w:val="24"/>
         </w:rPr>
-        <w:t>This work examines that primitive layer, and shows the ascent of a LISP from it.</w:t>
+        <w:t xml:space="preserve">This work examines that primitive layer, and shows the </w:t>
+      </w:r>
+      <w:r>
+        <w:rPr>
+          <w:rFonts w:eastAsia="Songti SC" w:cs="Arial Unicode MS" w:ascii="Palatino" w:hAnsi="Palatino"/>
+          <w:i w:val="false"/>
+          <w:iCs w:val="false"/>
+          <w:color w:val="auto"/>
+          <w:kern w:val="2"/>
+          <w:sz w:val="24"/>
+          <w:szCs w:val="24"/>
+          <w:lang w:val="en-US" w:eastAsia="zh-CN" w:bidi="hi-IN"/>
+        </w:rPr>
+        <w:t>rise</w:t>
+      </w:r>
+      <w:r>
+        <w:rPr>
+          <w:rFonts w:ascii="Palatino" w:hAnsi="Palatino"/>
+          <w:i w:val="false"/>
+          <w:iCs w:val="false"/>
+          <w:sz w:val="24"/>
+          <w:szCs w:val="24"/>
+        </w:rPr>
+        <w:t xml:space="preserve"> of a LISP from it.</w:t>
       </w:r>
     </w:p>
     <w:p>
@@ -737,7 +856,47 @@
           <w:sz w:val="36"/>
           <w:szCs w:val="36"/>
         </w:rPr>
-        <w:t>The Lambda Calculus</w:t>
+        <w:t xml:space="preserve">The </w:t>
+      </w:r>
+      <w:r>
+        <w:rPr>
+          <w:rFonts w:ascii="Palatino" w:hAnsi="Palatino"/>
+          <w:i/>
+          <w:iCs/>
+          <w:sz w:val="36"/>
+          <w:szCs w:val="36"/>
+        </w:rPr>
+        <w:t>l</w:t>
+      </w:r>
+      <w:r>
+        <w:rPr>
+          <w:rFonts w:ascii="Palatino" w:hAnsi="Palatino"/>
+          <w:i/>
+          <w:iCs/>
+          <w:sz w:val="36"/>
+          <w:szCs w:val="36"/>
+        </w:rPr>
+        <w:t xml:space="preserve">ambda </w:t>
+      </w:r>
+      <w:r>
+        <w:rPr>
+          <w:rFonts w:ascii="Palatino" w:hAnsi="Palatino"/>
+          <w:i/>
+          <w:iCs/>
+          <w:sz w:val="36"/>
+          <w:szCs w:val="36"/>
+        </w:rPr>
+        <w:t>c</w:t>
+      </w:r>
+      <w:r>
+        <w:rPr>
+          <w:rFonts w:ascii="Palatino" w:hAnsi="Palatino"/>
+          <w:i/>
+          <w:iCs/>
+          <w:sz w:val="36"/>
+          <w:szCs w:val="36"/>
+        </w:rPr>
+        <w:t>alculus</w:t>
       </w:r>
     </w:p>
     <w:p>
@@ -811,12 +970,24 @@
       <w:r>
         <w:rPr>
           <w:rFonts w:ascii="Palatino" w:hAnsi="Palatino"/>
-          <w:i w:val="false"/>
-          <w:iCs w:val="false"/>
-          <w:sz w:val="24"/>
-          <w:szCs w:val="24"/>
-        </w:rPr>
-        <w:t xml:space="preserve">The lambda calculus gives us a way of reasoning about </w:t>
+          <w:b/>
+          <w:bCs/>
+          <w:i/>
+          <w:iCs/>
+          <w:sz w:val="24"/>
+          <w:szCs w:val="24"/>
+        </w:rPr>
+        <w:t>The lambda calculus gives us a way of reasoning</w:t>
+      </w:r>
+      <w:r>
+        <w:rPr>
+          <w:rFonts w:ascii="Palatino" w:hAnsi="Palatino"/>
+          <w:i w:val="false"/>
+          <w:iCs w:val="false"/>
+          <w:sz w:val="24"/>
+          <w:szCs w:val="24"/>
+        </w:rPr>
+        <w:t xml:space="preserve"> about </w:t>
       </w:r>
       <w:r>
         <w:rPr>
@@ -889,52 +1060,171 @@
           <w:sz w:val="24"/>
           <w:szCs w:val="24"/>
         </w:rPr>
-        <w:t>While an in-depth discussion of the lambda calculus (and there are several) and combinatoric logic is outside the scope of this exposition, we’ll refer to several principles frequently.</w:t>
-      </w:r>
-    </w:p>
-    <w:p>
-      <w:pPr>
-        <w:pStyle w:val="Normal"/>
-        <w:tabs>
-          <w:tab w:val="clear" w:pos="709"/>
-          <w:tab w:val="left" w:pos="6660" w:leader="none"/>
-        </w:tabs>
-        <w:bidi w:val="0"/>
-        <w:ind w:left="0" w:right="-449" w:hanging="0"/>
-        <w:jc w:val="left"/>
-        <w:rPr>
-          <w:i w:val="false"/>
-          <w:i w:val="false"/>
-          <w:iCs w:val="false"/>
-        </w:rPr>
-      </w:pPr>
-      <w:r>
-        <w:rPr>
-          <w:i w:val="false"/>
-          <w:iCs w:val="false"/>
-        </w:rPr>
-      </w:r>
-    </w:p>
-    <w:p>
-      <w:pPr>
-        <w:pStyle w:val="Normal"/>
-        <w:tabs>
-          <w:tab w:val="clear" w:pos="709"/>
-          <w:tab w:val="left" w:pos="6660" w:leader="none"/>
-        </w:tabs>
-        <w:bidi w:val="0"/>
-        <w:jc w:val="left"/>
+        <w:t>While an in-depth discussion of the lambda calculus (and there are several) and combinatori</w:t>
+      </w:r>
+      <w:r>
+        <w:rPr>
+          <w:rFonts w:ascii="Palatino" w:hAnsi="Palatino"/>
+          <w:i w:val="false"/>
+          <w:iCs w:val="false"/>
+          <w:sz w:val="24"/>
+          <w:szCs w:val="24"/>
+        </w:rPr>
+        <w:t>al</w:t>
+      </w:r>
+      <w:r>
+        <w:rPr>
+          <w:rFonts w:ascii="Palatino" w:hAnsi="Palatino"/>
+          <w:i w:val="false"/>
+          <w:iCs w:val="false"/>
+          <w:sz w:val="24"/>
+          <w:szCs w:val="24"/>
+        </w:rPr>
+        <w:t xml:space="preserve"> logic is outside the scope of this exposition, we’ll refer to several principles frequently.</w:t>
+      </w:r>
+    </w:p>
+    <w:p>
+      <w:pPr>
+        <w:pStyle w:val="Normal"/>
+        <w:tabs>
+          <w:tab w:val="clear" w:pos="709"/>
+          <w:tab w:val="left" w:pos="6660" w:leader="none"/>
+        </w:tabs>
+        <w:bidi w:val="0"/>
+        <w:ind w:left="0" w:right="-449" w:hanging="0"/>
+        <w:jc w:val="left"/>
+        <w:rPr>
+          <w:rFonts w:ascii="Palatino" w:hAnsi="Palatino"/>
+          <w:i/>
+          <w:i/>
+          <w:iCs/>
+          <w:sz w:val="24"/>
+          <w:szCs w:val="24"/>
+        </w:rPr>
+      </w:pPr>
+      <w:r>
         <w:rPr/>
-      </w:pPr>
-      <w:r>
-        <w:rPr>
-          <w:rFonts w:ascii="Palatino" w:hAnsi="Palatino"/>
-          <w:i/>
-          <w:iCs/>
-          <w:sz w:val="36"/>
-          <w:szCs w:val="36"/>
-        </w:rPr>
-        <w:t>Special Operators are primitive</w:t>
+      </w:r>
+    </w:p>
+    <w:p>
+      <w:pPr>
+        <w:pStyle w:val="Normal"/>
+        <w:tabs>
+          <w:tab w:val="clear" w:pos="709"/>
+          <w:tab w:val="left" w:pos="6660" w:leader="none"/>
+        </w:tabs>
+        <w:bidi w:val="0"/>
+        <w:ind w:left="0" w:right="-449" w:hanging="0"/>
+        <w:jc w:val="left"/>
+        <w:rPr/>
+      </w:pPr>
+      <w:r>
+        <w:rPr>
+          <w:rFonts w:eastAsia="Songti SC" w:cs="Arial Unicode MS" w:ascii="Palatino" w:hAnsi="Palatino"/>
+          <w:i/>
+          <w:iCs/>
+          <w:sz w:val="24"/>
+          <w:szCs w:val="24"/>
+        </w:rPr>
+        <w:t>β</w:t>
+      </w:r>
+      <w:r>
+        <w:rPr>
+          <w:rFonts w:eastAsia="Songti SC" w:cs="Arial Unicode MS" w:ascii="Palatino" w:hAnsi="Palatino"/>
+          <w:i/>
+          <w:iCs/>
+          <w:sz w:val="24"/>
+          <w:szCs w:val="24"/>
+        </w:rPr>
+        <w:t xml:space="preserve">-reduction </w:t>
+      </w:r>
+    </w:p>
+    <w:p>
+      <w:pPr>
+        <w:pStyle w:val="Normal"/>
+        <w:tabs>
+          <w:tab w:val="clear" w:pos="709"/>
+          <w:tab w:val="left" w:pos="6660" w:leader="none"/>
+        </w:tabs>
+        <w:bidi w:val="0"/>
+        <w:ind w:left="0" w:right="-449" w:hanging="0"/>
+        <w:jc w:val="left"/>
+        <w:rPr>
+          <w:i w:val="false"/>
+          <w:i w:val="false"/>
+          <w:iCs w:val="false"/>
+        </w:rPr>
+      </w:pPr>
+      <w:r>
+        <w:rPr>
+          <w:i w:val="false"/>
+          <w:iCs w:val="false"/>
+        </w:rPr>
+      </w:r>
+    </w:p>
+    <w:p>
+      <w:pPr>
+        <w:pStyle w:val="Normal"/>
+        <w:tabs>
+          <w:tab w:val="clear" w:pos="709"/>
+          <w:tab w:val="left" w:pos="6660" w:leader="none"/>
+        </w:tabs>
+        <w:bidi w:val="0"/>
+        <w:ind w:left="0" w:right="-449" w:hanging="0"/>
+        <w:jc w:val="left"/>
+        <w:rPr>
+          <w:i w:val="false"/>
+          <w:i w:val="false"/>
+          <w:iCs w:val="false"/>
+        </w:rPr>
+      </w:pPr>
+      <w:r>
+        <w:rPr>
+          <w:i w:val="false"/>
+          <w:iCs w:val="false"/>
+        </w:rPr>
+      </w:r>
+    </w:p>
+    <w:p>
+      <w:pPr>
+        <w:pStyle w:val="Normal"/>
+        <w:tabs>
+          <w:tab w:val="clear" w:pos="709"/>
+          <w:tab w:val="left" w:pos="6660" w:leader="none"/>
+        </w:tabs>
+        <w:bidi w:val="0"/>
+        <w:jc w:val="left"/>
+        <w:rPr/>
+      </w:pPr>
+      <w:r>
+        <w:rPr>
+          <w:rFonts w:ascii="Palatino" w:hAnsi="Palatino"/>
+          <w:i/>
+          <w:iCs/>
+          <w:sz w:val="36"/>
+          <w:szCs w:val="36"/>
+        </w:rPr>
+        <w:t xml:space="preserve">Special </w:t>
+      </w:r>
+      <w:r>
+        <w:rPr>
+          <w:rFonts w:ascii="Palatino" w:hAnsi="Palatino"/>
+          <w:i/>
+          <w:iCs/>
+          <w:sz w:val="36"/>
+          <w:szCs w:val="36"/>
+        </w:rPr>
+        <w:t>o</w:t>
+      </w:r>
+      <w:r>
+        <w:rPr>
+          <w:rFonts w:ascii="Palatino" w:hAnsi="Palatino"/>
+          <w:i/>
+          <w:iCs/>
+          <w:sz w:val="36"/>
+          <w:szCs w:val="36"/>
+        </w:rPr>
+        <w:t>perators are primitive</w:t>
       </w:r>
     </w:p>
     <w:p>
@@ -988,12 +1278,44 @@
       <w:r>
         <w:rPr>
           <w:rFonts w:ascii="Palatino" w:hAnsi="Palatino"/>
-          <w:i w:val="false"/>
-          <w:iCs w:val="false"/>
-          <w:sz w:val="24"/>
-          <w:szCs w:val="24"/>
-        </w:rPr>
-        <w:t xml:space="preserve">LISP function calls are a list in which the first element is a function designator and the remaining elements, if any, are the arguments to the function call. Such lists, along with symbols, scalars, and vectors, are called </w:t>
+          <w:b/>
+          <w:bCs/>
+          <w:i/>
+          <w:iCs/>
+          <w:sz w:val="24"/>
+          <w:szCs w:val="24"/>
+        </w:rPr>
+        <w:t>LISP function calls are a list</w:t>
+      </w:r>
+      <w:r>
+        <w:rPr>
+          <w:rFonts w:ascii="Palatino" w:hAnsi="Palatino"/>
+          <w:i w:val="false"/>
+          <w:iCs w:val="false"/>
+          <w:sz w:val="24"/>
+          <w:szCs w:val="24"/>
+        </w:rPr>
+        <w:t xml:space="preserve"> in which the first element is a </w:t>
+      </w:r>
+      <w:r>
+        <w:rPr>
+          <w:rFonts w:ascii="Palatino" w:hAnsi="Palatino"/>
+          <w:i/>
+          <w:iCs/>
+          <w:sz w:val="24"/>
+          <w:szCs w:val="24"/>
+        </w:rPr>
+        <w:t>function designator</w:t>
+      </w:r>
+      <w:r>
+        <w:rPr>
+          <w:rFonts w:ascii="Palatino" w:hAnsi="Palatino"/>
+          <w:i w:val="false"/>
+          <w:iCs w:val="false"/>
+          <w:sz w:val="24"/>
+          <w:szCs w:val="24"/>
+        </w:rPr>
+        <w:t xml:space="preserve"> and the remaining elements, if any, are the arguments to the function call. Such lists, along with symbols, scalars, and vectors, are called </w:t>
       </w:r>
       <w:r>
         <w:rPr>
@@ -1101,7 +1423,27 @@
           <w:sz w:val="24"/>
           <w:szCs w:val="24"/>
         </w:rPr>
-        <w:t xml:space="preserve">). Both are lists of three elements but we indicate a non-funcall list by applying the </w:t>
+        <w:t>). Both are lists of three elements but we indicate a non-func</w:t>
+      </w:r>
+      <w:r>
+        <w:rPr>
+          <w:rFonts w:ascii="Palatino" w:hAnsi="Palatino"/>
+          <w:i w:val="false"/>
+          <w:iCs w:val="false"/>
+          <w:sz w:val="24"/>
+          <w:szCs w:val="24"/>
+        </w:rPr>
+        <w:t>tion call</w:t>
+      </w:r>
+      <w:r>
+        <w:rPr>
+          <w:rFonts w:ascii="Palatino" w:hAnsi="Palatino"/>
+          <w:i w:val="false"/>
+          <w:iCs w:val="false"/>
+          <w:sz w:val="24"/>
+          <w:szCs w:val="24"/>
+        </w:rPr>
+        <w:t xml:space="preserve"> list by applying the </w:t>
       </w:r>
       <w:r>
         <w:rPr>
@@ -1344,7 +1686,37 @@
           <w:sz w:val="24"/>
           <w:szCs w:val="24"/>
         </w:rPr>
-        <w:t xml:space="preserve">Since the standard LISP function call process evaluates all arguments before applying the function, if </w:t>
+        <w:t>T</w:t>
+      </w:r>
+      <w:r>
+        <w:rPr>
+          <w:rFonts w:ascii="Palatino" w:hAnsi="Palatino"/>
+          <w:i w:val="false"/>
+          <w:iCs w:val="false"/>
+          <w:sz w:val="24"/>
+          <w:szCs w:val="24"/>
+        </w:rPr>
+        <w:t xml:space="preserve">he standard LISP function call process evaluates all arguments before applying the function. </w:t>
+      </w:r>
+      <w:r>
+        <w:rPr>
+          <w:rFonts w:ascii="Palatino" w:hAnsi="Palatino"/>
+          <w:i w:val="false"/>
+          <w:iCs w:val="false"/>
+          <w:sz w:val="24"/>
+          <w:szCs w:val="24"/>
+        </w:rPr>
+        <w:t>I</w:t>
+      </w:r>
+      <w:r>
+        <w:rPr>
+          <w:rFonts w:ascii="Palatino" w:hAnsi="Palatino"/>
+          <w:i w:val="false"/>
+          <w:iCs w:val="false"/>
+          <w:sz w:val="24"/>
+          <w:szCs w:val="24"/>
+        </w:rPr>
+        <w:t xml:space="preserve">f </w:t>
       </w:r>
       <w:r>
         <w:rPr>
@@ -1384,7 +1756,7 @@
           <w:sz w:val="24"/>
           <w:szCs w:val="24"/>
         </w:rPr>
-        <w:t>) argument  would be interpreted as a function call, rendering it ineffective.</w:t>
+        <w:t>) argument would be interpreted as a function call, rendering it ineffective.</w:t>
       </w:r>
     </w:p>
     <w:p>
@@ -1465,7 +1837,17 @@
           <w:sz w:val="24"/>
           <w:szCs w:val="24"/>
         </w:rPr>
-        <w:t xml:space="preserve">, which has special rules for application, i.e. its argument is not evaluated and then returned. Quoting is so frequent that a syntactic sugar for </w:t>
+        <w:t xml:space="preserve">, which has special rules for application, i.e. its argument is not evaluated, </w:t>
+      </w:r>
+      <w:r>
+        <w:rPr>
+          <w:rFonts w:ascii="Palatino" w:hAnsi="Palatino"/>
+          <w:i w:val="false"/>
+          <w:iCs w:val="false"/>
+          <w:sz w:val="24"/>
+          <w:szCs w:val="24"/>
+        </w:rPr>
+        <w:t xml:space="preserve">and evaluating a </w:t>
       </w:r>
       <w:r>
         <w:rPr>
@@ -1485,6 +1867,82 @@
           <w:sz w:val="24"/>
           <w:szCs w:val="24"/>
         </w:rPr>
+        <w:t xml:space="preserve">form simply returns its argument. </w:t>
+      </w:r>
+      <w:r>
+        <w:rPr>
+          <w:rFonts w:ascii="Palatino" w:hAnsi="Palatino"/>
+          <w:i w:val="false"/>
+          <w:iCs w:val="false"/>
+          <w:sz w:val="24"/>
+          <w:szCs w:val="24"/>
+        </w:rPr>
+        <w:t xml:space="preserve">Quoting is so </w:t>
+      </w:r>
+      <w:r>
+        <w:rPr>
+          <w:rFonts w:eastAsia="Songti SC" w:cs="Arial Unicode MS" w:ascii="Palatino" w:hAnsi="Palatino"/>
+          <w:i w:val="false"/>
+          <w:iCs w:val="false"/>
+          <w:color w:val="auto"/>
+          <w:kern w:val="2"/>
+          <w:sz w:val="24"/>
+          <w:szCs w:val="24"/>
+          <w:lang w:val="en-US" w:eastAsia="zh-CN" w:bidi="hi-IN"/>
+        </w:rPr>
+        <w:t>common</w:t>
+      </w:r>
+      <w:r>
+        <w:rPr>
+          <w:rFonts w:ascii="Palatino" w:hAnsi="Palatino"/>
+          <w:i w:val="false"/>
+          <w:iCs w:val="false"/>
+          <w:sz w:val="24"/>
+          <w:szCs w:val="24"/>
+        </w:rPr>
+        <w:t xml:space="preserve"> that a syntactic s</w:t>
+      </w:r>
+      <w:r>
+        <w:rPr>
+          <w:rFonts w:eastAsia="Songti SC" w:cs="Arial Unicode MS" w:ascii="Palatino" w:hAnsi="Palatino"/>
+          <w:i w:val="false"/>
+          <w:iCs w:val="false"/>
+          <w:color w:val="auto"/>
+          <w:kern w:val="2"/>
+          <w:sz w:val="24"/>
+          <w:szCs w:val="24"/>
+          <w:lang w:val="en-US" w:eastAsia="zh-CN" w:bidi="hi-IN"/>
+        </w:rPr>
+        <w:t>hortcut</w:t>
+      </w:r>
+      <w:r>
+        <w:rPr>
+          <w:rFonts w:ascii="Palatino" w:hAnsi="Palatino"/>
+          <w:i w:val="false"/>
+          <w:iCs w:val="false"/>
+          <w:sz w:val="24"/>
+          <w:szCs w:val="24"/>
+        </w:rPr>
+        <w:t xml:space="preserve"> for </w:t>
+      </w:r>
+      <w:r>
+        <w:rPr>
+          <w:rFonts w:ascii="Palatino" w:hAnsi="Palatino"/>
+          <w:i/>
+          <w:iCs/>
+          <w:sz w:val="24"/>
+          <w:szCs w:val="24"/>
+        </w:rPr>
+        <w:t xml:space="preserve">quote </w:t>
+      </w:r>
+      <w:r>
+        <w:rPr>
+          <w:rFonts w:ascii="Palatino" w:hAnsi="Palatino"/>
+          <w:i w:val="false"/>
+          <w:iCs w:val="false"/>
+          <w:sz w:val="24"/>
+          <w:szCs w:val="24"/>
+        </w:rPr>
         <w:t>forms emerged quite early.</w:t>
       </w:r>
     </w:p>
@@ -1663,7 +2121,20 @@
           <w:sz w:val="24"/>
           <w:szCs w:val="24"/>
         </w:rPr>
-        <w:t>This discipline for list notation is where LISPs gain much of their bad reputation, in part because complex applications may lead to deeply nested parenthetical expressions.  While a competent text editor helps unravel the nesting, other LISP-like languages like Clojure use square brackets for list construction.xs</w:t>
+        <w:t xml:space="preserve">This discipline for list notation is where LISPs gain much of their bad reputation, in part because complex applications may lead to deeply nested parenthetical expressions.  While a competent text editor helps unravel the nesting, other LISP-like languages like Clojure use square brackets for </w:t>
+      </w:r>
+      <w:r>
+        <w:rPr>
+          <w:rFonts w:eastAsia="Songti SC" w:cs="Arial Unicode MS" w:ascii="Palatino" w:hAnsi="Palatino"/>
+          <w:i w:val="false"/>
+          <w:iCs w:val="false"/>
+          <w:color w:val="auto"/>
+          <w:kern w:val="2"/>
+          <w:sz w:val="24"/>
+          <w:szCs w:val="24"/>
+          <w:lang w:val="en-US" w:eastAsia="zh-CN" w:bidi="hi-IN"/>
+        </w:rPr>
+        <w:t>constructing some kinds of lists.</w:t>
       </w:r>
     </w:p>
     <w:p>
@@ -1731,116 +2202,759 @@
           <w:sz w:val="24"/>
           <w:szCs w:val="24"/>
         </w:rPr>
-        <w:t xml:space="preserve">have special evaluation rules, they form the basis of LISP primitives. Some special operators, like </w:t>
-      </w:r>
-      <w:r>
-        <w:rPr>
-          <w:rFonts w:ascii="Palatino" w:hAnsi="Palatino"/>
-          <w:i/>
-          <w:iCs/>
-          <w:sz w:val="24"/>
-          <w:szCs w:val="24"/>
-        </w:rPr>
-        <w:t xml:space="preserve">quote </w:t>
-      </w:r>
-      <w:r>
-        <w:rPr>
-          <w:rFonts w:ascii="Palatino" w:hAnsi="Palatino"/>
-          <w:i w:val="false"/>
-          <w:iCs w:val="false"/>
-          <w:sz w:val="24"/>
-          <w:szCs w:val="24"/>
-        </w:rPr>
-        <w:t>and</w:t>
-      </w:r>
-      <w:r>
-        <w:rPr>
-          <w:rFonts w:ascii="Palatino" w:hAnsi="Palatino"/>
-          <w:i/>
-          <w:iCs/>
-          <w:sz w:val="24"/>
-          <w:szCs w:val="24"/>
-        </w:rPr>
-        <w:t xml:space="preserve"> lambda, </w:t>
-      </w:r>
-      <w:r>
-        <w:rPr>
-          <w:rFonts w:ascii="Palatino" w:hAnsi="Palatino"/>
-          <w:i w:val="false"/>
-          <w:iCs w:val="false"/>
-          <w:sz w:val="24"/>
-          <w:szCs w:val="24"/>
-        </w:rPr>
-        <w:t>arise from syntactic concerns, or to eliminate the need for quoting, others need to access internal state that isn’t visible to the program.</w:t>
-      </w:r>
-    </w:p>
-    <w:p>
-      <w:pPr>
-        <w:pStyle w:val="Normal"/>
-        <w:tabs>
-          <w:tab w:val="clear" w:pos="709"/>
-          <w:tab w:val="left" w:pos="6660" w:leader="none"/>
-        </w:tabs>
-        <w:bidi w:val="0"/>
-        <w:ind w:left="0" w:right="-449" w:hanging="0"/>
-        <w:jc w:val="left"/>
-        <w:rPr>
-          <w:i w:val="false"/>
-          <w:i w:val="false"/>
-          <w:iCs w:val="false"/>
-        </w:rPr>
-      </w:pPr>
-      <w:r>
-        <w:rPr>
-          <w:i w:val="false"/>
-          <w:iCs w:val="false"/>
-        </w:rPr>
-      </w:r>
-    </w:p>
-    <w:p>
-      <w:pPr>
-        <w:pStyle w:val="Normal"/>
-        <w:tabs>
-          <w:tab w:val="clear" w:pos="709"/>
-          <w:tab w:val="left" w:pos="6660" w:leader="none"/>
-        </w:tabs>
-        <w:bidi w:val="0"/>
-        <w:ind w:left="0" w:right="-449" w:hanging="0"/>
-        <w:jc w:val="left"/>
-        <w:rPr>
-          <w:i w:val="false"/>
-          <w:i w:val="false"/>
-          <w:iCs w:val="false"/>
-        </w:rPr>
-      </w:pPr>
-      <w:r>
-        <w:rPr>
-          <w:i w:val="false"/>
-          <w:iCs w:val="false"/>
-        </w:rPr>
-      </w:r>
-    </w:p>
-    <w:p>
-      <w:pPr>
-        <w:pStyle w:val="Normal"/>
-        <w:tabs>
-          <w:tab w:val="clear" w:pos="709"/>
-          <w:tab w:val="left" w:pos="6660" w:leader="none"/>
-        </w:tabs>
-        <w:bidi w:val="0"/>
-        <w:ind w:left="0" w:right="-449" w:hanging="0"/>
-        <w:jc w:val="left"/>
-        <w:rPr>
-          <w:i w:val="false"/>
-          <w:i w:val="false"/>
-          <w:iCs w:val="false"/>
-        </w:rPr>
-      </w:pPr>
-      <w:r>
-        <w:rPr>
-          <w:i w:val="false"/>
-          <w:iCs w:val="false"/>
-        </w:rPr>
+        <w:t>have special evaluation rules, they form the basis of LISP primitives.</w:t>
+      </w:r>
+    </w:p>
+    <w:p>
+      <w:pPr>
+        <w:pStyle w:val="Normal"/>
+        <w:tabs>
+          <w:tab w:val="clear" w:pos="709"/>
+          <w:tab w:val="left" w:pos="6660" w:leader="none"/>
+        </w:tabs>
+        <w:bidi w:val="0"/>
+        <w:ind w:left="0" w:right="-449" w:hanging="0"/>
+        <w:jc w:val="left"/>
+        <w:rPr>
+          <w:i w:val="false"/>
+          <w:i w:val="false"/>
+          <w:iCs w:val="false"/>
+        </w:rPr>
+      </w:pPr>
+      <w:r>
+        <w:rPr>
+          <w:i w:val="false"/>
+          <w:iCs w:val="false"/>
+        </w:rPr>
+      </w:r>
+    </w:p>
+    <w:p>
+      <w:pPr>
+        <w:pStyle w:val="Normal"/>
+        <w:tabs>
+          <w:tab w:val="clear" w:pos="709"/>
+          <w:tab w:val="left" w:pos="6660" w:leader="none"/>
+        </w:tabs>
+        <w:bidi w:val="0"/>
+        <w:ind w:left="0" w:right="-449" w:hanging="0"/>
+        <w:jc w:val="left"/>
+        <w:rPr>
+          <w:i w:val="false"/>
+          <w:i w:val="false"/>
+          <w:iCs w:val="false"/>
+        </w:rPr>
+      </w:pPr>
+      <w:r>
+        <w:rPr>
+          <w:i w:val="false"/>
+          <w:iCs w:val="false"/>
+        </w:rPr>
+      </w:r>
+    </w:p>
+    <w:p>
+      <w:pPr>
+        <w:pStyle w:val="Normal"/>
+        <w:tabs>
+          <w:tab w:val="clear" w:pos="709"/>
+          <w:tab w:val="left" w:pos="6660" w:leader="none"/>
+        </w:tabs>
+        <w:bidi w:val="0"/>
+        <w:ind w:left="0" w:right="-449" w:hanging="0"/>
+        <w:jc w:val="left"/>
+        <w:rPr>
+          <w:i w:val="false"/>
+          <w:i w:val="false"/>
+          <w:iCs w:val="false"/>
+        </w:rPr>
+      </w:pPr>
+      <w:r>
+        <w:rPr>
+          <w:i w:val="false"/>
+          <w:iCs w:val="false"/>
+        </w:rPr>
+      </w:r>
+    </w:p>
+    <w:p>
+      <w:pPr>
+        <w:pStyle w:val="Normal"/>
+        <w:tabs>
+          <w:tab w:val="clear" w:pos="709"/>
+          <w:tab w:val="left" w:pos="6660" w:leader="none"/>
+        </w:tabs>
+        <w:bidi w:val="0"/>
+        <w:ind w:left="0" w:right="-449" w:hanging="0"/>
+        <w:jc w:val="left"/>
+        <w:rPr>
+          <w:i w:val="false"/>
+          <w:i w:val="false"/>
+          <w:iCs w:val="false"/>
+        </w:rPr>
+      </w:pPr>
+      <w:r>
+        <w:rPr>
+          <w:i w:val="false"/>
+          <w:iCs w:val="false"/>
+        </w:rPr>
+      </w:r>
+    </w:p>
+    <w:p>
+      <w:pPr>
+        <w:pStyle w:val="Normal"/>
+        <w:tabs>
+          <w:tab w:val="clear" w:pos="709"/>
+          <w:tab w:val="left" w:pos="6660" w:leader="none"/>
+        </w:tabs>
+        <w:bidi w:val="0"/>
+        <w:ind w:left="0" w:right="-449" w:hanging="0"/>
+        <w:jc w:val="left"/>
+        <w:rPr>
+          <w:i w:val="false"/>
+          <w:i w:val="false"/>
+          <w:iCs w:val="false"/>
+        </w:rPr>
+      </w:pPr>
+      <w:r>
+        <w:rPr>
+          <w:i w:val="false"/>
+          <w:iCs w:val="false"/>
+        </w:rPr>
+      </w:r>
+    </w:p>
+    <w:p>
+      <w:pPr>
+        <w:pStyle w:val="Normal"/>
+        <w:tabs>
+          <w:tab w:val="clear" w:pos="709"/>
+          <w:tab w:val="left" w:pos="6660" w:leader="none"/>
+        </w:tabs>
+        <w:bidi w:val="0"/>
+        <w:ind w:left="0" w:right="-449" w:hanging="0"/>
+        <w:jc w:val="left"/>
+        <w:rPr>
+          <w:i w:val="false"/>
+          <w:i w:val="false"/>
+          <w:iCs w:val="false"/>
+        </w:rPr>
+      </w:pPr>
+      <w:r>
+        <w:rPr>
+          <w:rFonts w:ascii="Palatino" w:hAnsi="Palatino"/>
+          <w:i/>
+          <w:iCs/>
+          <w:sz w:val="36"/>
+          <w:szCs w:val="36"/>
+        </w:rPr>
+        <w:t xml:space="preserve">The </w:t>
+      </w:r>
+      <w:r>
+        <w:rPr>
+          <w:rFonts w:ascii="Palatino" w:hAnsi="Palatino"/>
+          <w:i/>
+          <w:iCs/>
+          <w:sz w:val="36"/>
+          <w:szCs w:val="36"/>
+        </w:rPr>
+        <w:t xml:space="preserve">core </w:t>
+      </w:r>
+      <w:r>
+        <w:rPr>
+          <w:rFonts w:ascii="Palatino" w:hAnsi="Palatino"/>
+          <w:i/>
+          <w:iCs/>
+          <w:sz w:val="36"/>
+          <w:szCs w:val="36"/>
+        </w:rPr>
+        <w:t>implementation language</w:t>
+      </w:r>
+    </w:p>
+    <w:p>
+      <w:pPr>
+        <w:pStyle w:val="Normal"/>
+        <w:tabs>
+          <w:tab w:val="clear" w:pos="709"/>
+          <w:tab w:val="left" w:pos="6660" w:leader="none"/>
+        </w:tabs>
+        <w:bidi w:val="0"/>
+        <w:ind w:left="0" w:right="-449" w:hanging="0"/>
+        <w:jc w:val="left"/>
+        <w:rPr>
+          <w:i w:val="false"/>
+          <w:i w:val="false"/>
+          <w:iCs w:val="false"/>
+        </w:rPr>
+      </w:pPr>
+      <w:r>
+        <w:rPr>
+          <w:i w:val="false"/>
+          <w:iCs w:val="false"/>
+        </w:rPr>
+      </w:r>
+    </w:p>
+    <w:p>
+      <w:pPr>
+        <w:pStyle w:val="Normal"/>
+        <w:tabs>
+          <w:tab w:val="clear" w:pos="709"/>
+          <w:tab w:val="left" w:pos="6660" w:leader="none"/>
+        </w:tabs>
+        <w:bidi w:val="0"/>
+        <w:ind w:left="0" w:right="-449" w:hanging="0"/>
+        <w:jc w:val="left"/>
+        <w:rPr>
+          <w:i w:val="false"/>
+          <w:i w:val="false"/>
+          <w:iCs w:val="false"/>
+        </w:rPr>
+      </w:pPr>
+      <w:r>
+        <w:rPr>
+          <w:rFonts w:ascii="Palatino" w:hAnsi="Palatino"/>
+          <w:i/>
+          <w:iCs/>
+          <w:sz w:val="36"/>
+          <w:szCs w:val="36"/>
+        </w:rPr>
+        <w:t xml:space="preserve">    </w:t>
+      </w:r>
+      <w:r>
+        <w:rPr>
+          <w:rFonts w:ascii="Palatino" w:hAnsi="Palatino"/>
+          <w:b/>
+          <w:bCs/>
+          <w:i/>
+          <w:iCs/>
+          <w:sz w:val="24"/>
+          <w:szCs w:val="24"/>
+        </w:rPr>
+        <w:t xml:space="preserve">It is tempting to implement </w:t>
+      </w:r>
+      <w:r>
+        <w:rPr>
+          <w:rFonts w:ascii="Palatino" w:hAnsi="Palatino"/>
+          <w:b/>
+          <w:bCs/>
+          <w:i/>
+          <w:iCs/>
+          <w:sz w:val="24"/>
+          <w:szCs w:val="24"/>
+        </w:rPr>
+        <w:t>the desired language</w:t>
+      </w:r>
+      <w:r>
+        <w:rPr>
+          <w:rFonts w:ascii="Palatino" w:hAnsi="Palatino"/>
+          <w:i w:val="false"/>
+          <w:iCs w:val="false"/>
+          <w:sz w:val="24"/>
+          <w:szCs w:val="24"/>
+        </w:rPr>
+        <w:t xml:space="preserve"> in the primitive layer. While the resulting monolithic code is self-contained (for whatever virtues that has), it has a strong potential for what is referred to in database circles as an </w:t>
+      </w:r>
+      <w:r>
+        <w:rPr>
+          <w:rFonts w:ascii="Palatino" w:hAnsi="Palatino"/>
+          <w:i/>
+          <w:iCs/>
+          <w:sz w:val="24"/>
+          <w:szCs w:val="24"/>
+        </w:rPr>
+        <w:t xml:space="preserve">impedance mismatch, </w:t>
+      </w:r>
+      <w:r>
+        <w:rPr>
+          <w:rFonts w:ascii="Palatino" w:hAnsi="Palatino"/>
+          <w:i w:val="false"/>
+          <w:iCs w:val="false"/>
+          <w:sz w:val="24"/>
+          <w:szCs w:val="24"/>
+        </w:rPr>
+        <w:t xml:space="preserve">which are informally the kinds of problems that occur when an implementation language does not easily support the kinds of structures the desired language </w:t>
+      </w:r>
+      <w:r>
+        <w:rPr>
+          <w:rFonts w:ascii="Palatino" w:hAnsi="Palatino"/>
+          <w:i w:val="false"/>
+          <w:iCs w:val="false"/>
+          <w:sz w:val="24"/>
+          <w:szCs w:val="24"/>
+        </w:rPr>
+        <w:t>eventually needs.</w:t>
+      </w:r>
+    </w:p>
+    <w:p>
+      <w:pPr>
+        <w:pStyle w:val="Normal"/>
+        <w:tabs>
+          <w:tab w:val="clear" w:pos="709"/>
+          <w:tab w:val="left" w:pos="6660" w:leader="none"/>
+        </w:tabs>
+        <w:bidi w:val="0"/>
+        <w:ind w:left="0" w:right="-449" w:hanging="0"/>
+        <w:jc w:val="left"/>
+        <w:rPr>
+          <w:i w:val="false"/>
+          <w:i w:val="false"/>
+          <w:iCs w:val="false"/>
+        </w:rPr>
+      </w:pPr>
+      <w:r>
+        <w:rPr>
+          <w:i w:val="false"/>
+          <w:iCs w:val="false"/>
+        </w:rPr>
+      </w:r>
+    </w:p>
+    <w:p>
+      <w:pPr>
+        <w:pStyle w:val="Normal"/>
+        <w:tabs>
+          <w:tab w:val="clear" w:pos="709"/>
+          <w:tab w:val="left" w:pos="6660" w:leader="none"/>
+        </w:tabs>
+        <w:bidi w:val="0"/>
+        <w:ind w:left="0" w:right="-449" w:hanging="0"/>
+        <w:jc w:val="left"/>
+        <w:rPr>
+          <w:i w:val="false"/>
+          <w:i w:val="false"/>
+          <w:iCs w:val="false"/>
+        </w:rPr>
+      </w:pPr>
+      <w:r>
+        <w:rPr>
+          <w:rFonts w:ascii="Palatino" w:hAnsi="Palatino"/>
+          <w:i w:val="false"/>
+          <w:iCs w:val="false"/>
+          <w:sz w:val="24"/>
+          <w:szCs w:val="24"/>
+        </w:rPr>
+        <w:t>T</w:t>
+      </w:r>
+      <w:r>
+        <w:rPr>
+          <w:rFonts w:ascii="Palatino" w:hAnsi="Palatino"/>
+          <w:i w:val="false"/>
+          <w:iCs w:val="false"/>
+          <w:sz w:val="24"/>
+          <w:szCs w:val="24"/>
+        </w:rPr>
+        <w:t>his results in a lot of primitive code that may be more easily and succinctly expressed in a language that is closer to the end language, and offers more opportunities for code reuse.</w:t>
+      </w:r>
+    </w:p>
+    <w:p>
+      <w:pPr>
+        <w:pStyle w:val="Normal"/>
+        <w:tabs>
+          <w:tab w:val="clear" w:pos="709"/>
+          <w:tab w:val="left" w:pos="6660" w:leader="none"/>
+        </w:tabs>
+        <w:bidi w:val="0"/>
+        <w:ind w:left="0" w:right="-449" w:hanging="0"/>
+        <w:jc w:val="left"/>
+        <w:rPr>
+          <w:i w:val="false"/>
+          <w:i w:val="false"/>
+          <w:iCs w:val="false"/>
+        </w:rPr>
+      </w:pPr>
+      <w:r>
+        <w:rPr>
+          <w:i w:val="false"/>
+          <w:iCs w:val="false"/>
+        </w:rPr>
+      </w:r>
+    </w:p>
+    <w:p>
+      <w:pPr>
+        <w:pStyle w:val="Normal"/>
+        <w:tabs>
+          <w:tab w:val="clear" w:pos="709"/>
+          <w:tab w:val="left" w:pos="6660" w:leader="none"/>
+        </w:tabs>
+        <w:bidi w:val="0"/>
+        <w:ind w:left="0" w:right="-449" w:hanging="0"/>
+        <w:jc w:val="left"/>
+        <w:rPr>
+          <w:i w:val="false"/>
+          <w:i w:val="false"/>
+          <w:iCs w:val="false"/>
+        </w:rPr>
+      </w:pPr>
+      <w:r>
+        <w:rPr>
+          <w:rFonts w:ascii="Palatino" w:hAnsi="Palatino"/>
+          <w:i w:val="false"/>
+          <w:iCs w:val="false"/>
+          <w:sz w:val="24"/>
+          <w:szCs w:val="24"/>
+        </w:rPr>
+        <w:t>Language implementers often construct a tower of languages, starting with a thin subset of the</w:t>
+      </w:r>
+    </w:p>
+    <w:p>
+      <w:pPr>
+        <w:pStyle w:val="Normal"/>
+        <w:tabs>
+          <w:tab w:val="clear" w:pos="709"/>
+          <w:tab w:val="left" w:pos="6660" w:leader="none"/>
+        </w:tabs>
+        <w:bidi w:val="0"/>
+        <w:ind w:left="0" w:right="-449" w:hanging="0"/>
+        <w:jc w:val="left"/>
+        <w:rPr>
+          <w:i w:val="false"/>
+          <w:i w:val="false"/>
+          <w:iCs w:val="false"/>
+        </w:rPr>
+      </w:pPr>
+      <w:r>
+        <w:rPr>
+          <w:rFonts w:ascii="Palatino" w:hAnsi="Palatino"/>
+          <w:i w:val="false"/>
+          <w:iCs w:val="false"/>
+          <w:sz w:val="24"/>
+          <w:szCs w:val="24"/>
+        </w:rPr>
+        <w:t>desired language.</w:t>
+      </w:r>
+    </w:p>
+    <w:p>
+      <w:pPr>
+        <w:pStyle w:val="Normal"/>
+        <w:tabs>
+          <w:tab w:val="clear" w:pos="709"/>
+          <w:tab w:val="left" w:pos="6660" w:leader="none"/>
+        </w:tabs>
+        <w:bidi w:val="0"/>
+        <w:ind w:left="0" w:right="-449" w:hanging="0"/>
+        <w:jc w:val="left"/>
+        <w:rPr>
+          <w:i w:val="false"/>
+          <w:i w:val="false"/>
+          <w:iCs w:val="false"/>
+        </w:rPr>
+      </w:pPr>
+      <w:r>
+        <w:rPr>
+          <w:i w:val="false"/>
+          <w:iCs w:val="false"/>
+        </w:rPr>
+      </w:r>
+    </w:p>
+    <w:p>
+      <w:pPr>
+        <w:pStyle w:val="Normal"/>
+        <w:tabs>
+          <w:tab w:val="clear" w:pos="709"/>
+          <w:tab w:val="left" w:pos="6660" w:leader="none"/>
+        </w:tabs>
+        <w:bidi w:val="0"/>
+        <w:ind w:left="0" w:right="-449" w:hanging="0"/>
+        <w:jc w:val="left"/>
+        <w:rPr>
+          <w:i w:val="false"/>
+          <w:i w:val="false"/>
+          <w:iCs w:val="false"/>
+        </w:rPr>
+      </w:pPr>
+      <w:r>
+        <w:rPr>
+          <w:rFonts w:ascii="Palatino" w:hAnsi="Palatino"/>
+          <w:i/>
+          <w:iCs/>
+          <w:sz w:val="24"/>
+          <w:szCs w:val="24"/>
+        </w:rPr>
+        <w:t>LISP E</w:t>
+      </w:r>
+      <w:r>
+        <w:rPr>
+          <w:rFonts w:ascii="Palatino" w:hAnsi="Palatino"/>
+          <w:i/>
+          <w:iCs/>
+          <w:sz w:val="24"/>
+          <w:szCs w:val="24"/>
+        </w:rPr>
+        <w:t>x</w:t>
+      </w:r>
+      <w:r>
+        <w:rPr>
+          <w:rFonts w:ascii="Palatino" w:hAnsi="Palatino"/>
+          <w:i/>
+          <w:iCs/>
+          <w:sz w:val="24"/>
+          <w:szCs w:val="24"/>
+        </w:rPr>
+        <w:t xml:space="preserve"> Nihilo</w:t>
+      </w:r>
+      <w:r>
+        <w:rPr>
+          <w:rFonts w:ascii="Palatino" w:hAnsi="Palatino"/>
+          <w:i w:val="false"/>
+          <w:iCs w:val="false"/>
+          <w:sz w:val="24"/>
+          <w:szCs w:val="24"/>
+        </w:rPr>
+        <w:t xml:space="preserve">’s core reference implementation is </w:t>
+      </w:r>
+      <w:r>
+        <w:rPr>
+          <w:rFonts w:ascii="Palatino" w:hAnsi="Palatino"/>
+          <w:i w:val="false"/>
+          <w:iCs w:val="false"/>
+          <w:sz w:val="24"/>
+          <w:szCs w:val="24"/>
+        </w:rPr>
+        <w:t xml:space="preserve">about 8K LOC of C++14. It implements the </w:t>
+      </w:r>
+      <w:r>
+        <w:rPr>
+          <w:rFonts w:ascii="Palatino" w:hAnsi="Palatino"/>
+          <w:i/>
+          <w:iCs/>
+          <w:sz w:val="24"/>
+          <w:szCs w:val="24"/>
+        </w:rPr>
+        <w:t>lambda</w:t>
+      </w:r>
+      <w:r>
+        <w:rPr>
+          <w:rFonts w:ascii="Palatino" w:hAnsi="Palatino"/>
+          <w:i w:val="false"/>
+          <w:iCs w:val="false"/>
+          <w:sz w:val="24"/>
+          <w:szCs w:val="24"/>
+        </w:rPr>
+        <w:t xml:space="preserve">, </w:t>
+      </w:r>
+      <w:r>
+        <w:rPr>
+          <w:rFonts w:ascii="Palatino" w:hAnsi="Palatino"/>
+          <w:i/>
+          <w:iCs/>
+          <w:sz w:val="24"/>
+          <w:szCs w:val="24"/>
+        </w:rPr>
+        <w:t>quote</w:t>
+      </w:r>
+      <w:r>
+        <w:rPr>
+          <w:rFonts w:ascii="Palatino" w:hAnsi="Palatino"/>
+          <w:i w:val="false"/>
+          <w:iCs w:val="false"/>
+          <w:sz w:val="24"/>
+          <w:szCs w:val="24"/>
+        </w:rPr>
+        <w:t xml:space="preserve">, </w:t>
+      </w:r>
+      <w:r>
+        <w:rPr>
+          <w:rFonts w:ascii="Palatino" w:hAnsi="Palatino"/>
+          <w:i/>
+          <w:iCs/>
+          <w:sz w:val="24"/>
+          <w:szCs w:val="24"/>
+        </w:rPr>
+        <w:t xml:space="preserve">defvar, </w:t>
+      </w:r>
+      <w:r>
+        <w:rPr>
+          <w:rFonts w:ascii="Palatino" w:hAnsi="Palatino"/>
+          <w:i w:val="false"/>
+          <w:iCs w:val="false"/>
+          <w:sz w:val="24"/>
+          <w:szCs w:val="24"/>
+        </w:rPr>
+        <w:t xml:space="preserve">and </w:t>
+      </w:r>
+      <w:r>
+        <w:rPr>
+          <w:rFonts w:ascii="Palatino" w:hAnsi="Palatino"/>
+          <w:i/>
+          <w:iCs/>
+          <w:sz w:val="24"/>
+          <w:szCs w:val="24"/>
+        </w:rPr>
+        <w:t xml:space="preserve">defmacro </w:t>
+      </w:r>
+      <w:r>
+        <w:rPr>
+          <w:rFonts w:ascii="Palatino" w:hAnsi="Palatino"/>
+          <w:i w:val="false"/>
+          <w:iCs w:val="false"/>
+          <w:sz w:val="24"/>
+          <w:szCs w:val="24"/>
+        </w:rPr>
+        <w:t xml:space="preserve">primitives, a garbage-collected heap, minimal reader and printer. It supports LISP-1 namespaced </w:t>
+      </w:r>
+      <w:r>
+        <w:rPr>
+          <w:rFonts w:ascii="Palatino" w:hAnsi="Palatino"/>
+          <w:i w:val="false"/>
+          <w:iCs w:val="false"/>
+          <w:sz w:val="24"/>
+          <w:szCs w:val="24"/>
+        </w:rPr>
+        <w:t xml:space="preserve">and lexical </w:t>
+      </w:r>
+      <w:r>
+        <w:rPr>
+          <w:rFonts w:ascii="Palatino" w:hAnsi="Palatino"/>
+          <w:i/>
+          <w:iCs/>
+          <w:sz w:val="24"/>
+          <w:szCs w:val="24"/>
+        </w:rPr>
+        <w:t xml:space="preserve">symbols, functions, fixnums, floats, conses, streams, structs, exceptions, </w:t>
+      </w:r>
+      <w:r>
+        <w:rPr>
+          <w:rFonts w:ascii="Palatino" w:hAnsi="Palatino"/>
+          <w:i w:val="false"/>
+          <w:iCs w:val="false"/>
+          <w:sz w:val="24"/>
+          <w:szCs w:val="24"/>
+        </w:rPr>
+        <w:t xml:space="preserve">and specialized </w:t>
+      </w:r>
+      <w:r>
+        <w:rPr>
+          <w:rFonts w:ascii="Palatino" w:hAnsi="Palatino"/>
+          <w:i/>
+          <w:iCs/>
+          <w:sz w:val="24"/>
+          <w:szCs w:val="24"/>
+        </w:rPr>
+        <w:t xml:space="preserve">vectors </w:t>
+      </w:r>
+      <w:r>
+        <w:rPr>
+          <w:rFonts w:ascii="Palatino" w:hAnsi="Palatino"/>
+          <w:i w:val="false"/>
+          <w:iCs w:val="false"/>
+          <w:sz w:val="24"/>
+          <w:szCs w:val="24"/>
+        </w:rPr>
+        <w:t>and is packaged in a library.</w:t>
+      </w:r>
+    </w:p>
+    <w:p>
+      <w:pPr>
+        <w:pStyle w:val="Normal"/>
+        <w:tabs>
+          <w:tab w:val="clear" w:pos="709"/>
+          <w:tab w:val="left" w:pos="6660" w:leader="none"/>
+        </w:tabs>
+        <w:bidi w:val="0"/>
+        <w:ind w:left="0" w:right="-449" w:hanging="0"/>
+        <w:jc w:val="left"/>
+        <w:rPr>
+          <w:i w:val="false"/>
+          <w:i w:val="false"/>
+          <w:iCs w:val="false"/>
+        </w:rPr>
+      </w:pPr>
+      <w:r>
+        <w:rPr>
+          <w:rFonts w:ascii="Palatino" w:hAnsi="Palatino"/>
+          <w:i w:val="false"/>
+          <w:iCs w:val="false"/>
+          <w:sz w:val="24"/>
+          <w:szCs w:val="24"/>
+        </w:rPr>
+        <w:t xml:space="preserve"> </w:t>
+      </w:r>
+    </w:p>
+    <w:p>
+      <w:pPr>
+        <w:pStyle w:val="Normal"/>
+        <w:tabs>
+          <w:tab w:val="clear" w:pos="709"/>
+          <w:tab w:val="left" w:pos="6660" w:leader="none"/>
+        </w:tabs>
+        <w:bidi w:val="0"/>
+        <w:ind w:left="0" w:right="-449" w:hanging="0"/>
+        <w:jc w:val="left"/>
+        <w:rPr>
+          <w:i w:val="false"/>
+          <w:i w:val="false"/>
+          <w:iCs w:val="false"/>
+        </w:rPr>
+      </w:pPr>
+      <w:r>
+        <w:rPr>
+          <w:i w:val="false"/>
+          <w:iCs w:val="false"/>
+        </w:rPr>
+      </w:r>
+    </w:p>
+    <w:p>
+      <w:pPr>
+        <w:pStyle w:val="Normal"/>
+        <w:tabs>
+          <w:tab w:val="clear" w:pos="709"/>
+          <w:tab w:val="left" w:pos="6660" w:leader="none"/>
+        </w:tabs>
+        <w:bidi w:val="0"/>
+        <w:ind w:left="0" w:right="-449" w:hanging="0"/>
+        <w:jc w:val="left"/>
+        <w:rPr/>
+      </w:pPr>
+      <w:r>
+        <w:rPr>
+          <w:rFonts w:ascii="Palatino" w:hAnsi="Palatino"/>
+          <w:i/>
+          <w:iCs/>
+          <w:sz w:val="36"/>
+          <w:szCs w:val="36"/>
+        </w:rPr>
+        <w:t>Source transformation by Macros</w:t>
+      </w:r>
+    </w:p>
+    <w:p>
+      <w:pPr>
+        <w:pStyle w:val="Normal"/>
+        <w:tabs>
+          <w:tab w:val="clear" w:pos="709"/>
+          <w:tab w:val="left" w:pos="6660" w:leader="none"/>
+        </w:tabs>
+        <w:bidi w:val="0"/>
+        <w:ind w:left="0" w:right="-449" w:hanging="0"/>
+        <w:jc w:val="left"/>
+        <w:rPr>
+          <w:rFonts w:ascii="Palatino" w:hAnsi="Palatino"/>
+          <w:i/>
+          <w:i/>
+          <w:iCs/>
+          <w:sz w:val="36"/>
+          <w:szCs w:val="36"/>
+        </w:rPr>
+      </w:pPr>
+      <w:r>
+        <w:rPr/>
+      </w:r>
+    </w:p>
+    <w:p>
+      <w:pPr>
+        <w:pStyle w:val="Normal"/>
+        <w:tabs>
+          <w:tab w:val="clear" w:pos="709"/>
+          <w:tab w:val="left" w:pos="6660" w:leader="none"/>
+        </w:tabs>
+        <w:bidi w:val="0"/>
+        <w:ind w:left="0" w:right="-449" w:hanging="0"/>
+        <w:jc w:val="left"/>
+        <w:rPr>
+          <w:rFonts w:ascii="Palatino" w:hAnsi="Palatino"/>
+          <w:i/>
+          <w:i/>
+          <w:iCs/>
+          <w:sz w:val="36"/>
+          <w:szCs w:val="36"/>
+        </w:rPr>
+      </w:pPr>
+      <w:r>
+        <w:rPr/>
       </w:r>
     </w:p>
     <w:p>

</xml_diff>